<commit_message>
Refactor CLI and handler for modularity and admin focus
Reworked cli.py to focus exclusively on system admin operations, removing user and theatre admin menus. Refactored handler.py to provide standalone functions instead of a class, and updated gui.py to use these functions. Added CSV data files and a detailed PROJECT_REPORT.md. Improved code modularity and clarified role separation between CLI and GUI.
</commit_message>
<xml_diff>
--- a/Perfectly_Viewable_Cinemas.docx
+++ b/Perfectly_Viewable_Cinemas.docx
@@ -1257,248 +1257,1245 @@
     </w:p>
     <w:p>
       <w:pPr>
+        <w:pStyle w:val="Heading2"/>
+        <w:rPr>
+          <w:color w:val="auto"/>
+        </w:rPr>
+      </w:pPr>
+      <w:bookmarkStart w:id="0" w:name="synopsis"/>
+      <w:r>
+        <w:rPr>
+          <w:color w:val="auto"/>
+        </w:rPr>
+        <w:t>Synopsis</w:t>
+      </w:r>
+    </w:p>
+    <w:p>
+      <w:pPr>
+        <w:pStyle w:val="FirstParagraph"/>
+      </w:pPr>
+      <w:r>
+        <w:t xml:space="preserve">Perfectly Viewable Cinemas is a modern cinema management and ticket booking system built with </w:t>
+      </w:r>
+      <w:r>
+        <w:t>a</w:t>
+      </w:r>
+      <w:r>
+        <w:t xml:space="preserve"> CSV-based </w:t>
+      </w:r>
+      <w:r>
+        <w:t>file system</w:t>
+      </w:r>
+      <w:r>
+        <w:t>. It offers two interaction modes:</w:t>
+      </w:r>
+    </w:p>
+    <w:p>
+      <w:pPr>
+        <w:pStyle w:val="Compact"/>
+        <w:numPr>
+          <w:ilvl w:val="0"/>
+          <w:numId w:val="10"/>
+        </w:numPr>
+      </w:pPr>
+      <w:r>
+        <w:t>A command-line (CLI) interface for system administrators to manage platform-wide operations.</w:t>
+      </w:r>
+    </w:p>
+    <w:p>
+      <w:pPr>
+        <w:pStyle w:val="Compact"/>
+        <w:numPr>
+          <w:ilvl w:val="0"/>
+          <w:numId w:val="10"/>
+        </w:numPr>
+      </w:pPr>
+      <w:r>
+        <w:t xml:space="preserve">A class-based </w:t>
+      </w:r>
+      <w:proofErr w:type="spellStart"/>
+      <w:r>
+        <w:t>Streamlit</w:t>
+      </w:r>
+      <w:proofErr w:type="spellEnd"/>
+      <w:r>
+        <w:t xml:space="preserve"> GUI (</w:t>
+      </w:r>
+      <w:proofErr w:type="spellStart"/>
+      <w:r>
+        <w:rPr>
+          <w:rStyle w:val="VerbatimChar"/>
+        </w:rPr>
+        <w:t>CinemaGUI</w:t>
+      </w:r>
+      <w:proofErr w:type="spellEnd"/>
+      <w:r>
+        <w:t>) providing visual interfaces for theatre admins and end-users.</w:t>
+      </w:r>
+    </w:p>
+    <w:p>
+      <w:pPr>
         <w:pStyle w:val="Heading3"/>
         <w:rPr>
-          <w:rFonts w:asciiTheme="minorHAnsi" w:hAnsiTheme="minorHAnsi"/>
-          <w:sz w:val="32"/>
-          <w:szCs w:val="32"/>
-          <w:u w:val="single"/>
-        </w:rPr>
-      </w:pPr>
-      <w:r>
-        <w:rPr>
-          <w:rFonts w:asciiTheme="minorHAnsi" w:hAnsiTheme="minorHAnsi"/>
-          <w:color w:val="000000" w:themeColor="text1"/>
-          <w:sz w:val="36"/>
-          <w:szCs w:val="36"/>
-          <w:u w:val="single"/>
-        </w:rPr>
-        <w:t>Introduction</w:t>
-      </w:r>
-    </w:p>
-    <w:p>
-      <w:pPr>
-        <w:rPr>
-          <w:sz w:val="32"/>
-          <w:szCs w:val="32"/>
-        </w:rPr>
-      </w:pPr>
-      <w:r>
-        <w:rPr>
-          <w:sz w:val="32"/>
-          <w:szCs w:val="32"/>
-        </w:rPr>
-        <w:t>Perfectly-Viewable-Cinemas (PVC) is a lightweight Python movie ticket booking system. It demonstrates the flow of booking tickets with both CLI and GUI options. It uses CSV files for persistence, making it portable and simple.</w:t>
+          <w:color w:val="auto"/>
+        </w:rPr>
+      </w:pPr>
+      <w:bookmarkStart w:id="1" w:name="core-features"/>
+      <w:r>
+        <w:rPr>
+          <w:color w:val="auto"/>
+        </w:rPr>
+        <w:t>Core Features</w:t>
+      </w:r>
+    </w:p>
+    <w:p>
+      <w:pPr>
+        <w:pStyle w:val="Compact"/>
+        <w:numPr>
+          <w:ilvl w:val="0"/>
+          <w:numId w:val="11"/>
+        </w:numPr>
+      </w:pPr>
+      <w:r>
+        <w:rPr>
+          <w:b/>
+          <w:bCs/>
+        </w:rPr>
+        <w:t>Role-Based Access Control</w:t>
+      </w:r>
+      <w:r>
+        <w:t>: Separate privileges for system admin, theatre admin, and user roles</w:t>
+      </w:r>
+    </w:p>
+    <w:p>
+      <w:pPr>
+        <w:pStyle w:val="Compact"/>
+        <w:numPr>
+          <w:ilvl w:val="0"/>
+          <w:numId w:val="11"/>
+        </w:numPr>
+      </w:pPr>
+      <w:r>
+        <w:rPr>
+          <w:b/>
+          <w:bCs/>
+        </w:rPr>
+        <w:t>Enhanced Visual Experience</w:t>
+      </w:r>
+      <w:r>
+        <w:t>: Movie posters, emoji seat indicators, and modern icons</w:t>
+      </w:r>
+    </w:p>
+    <w:p>
+      <w:pPr>
+        <w:pStyle w:val="Compact"/>
+        <w:numPr>
+          <w:ilvl w:val="0"/>
+          <w:numId w:val="11"/>
+        </w:numPr>
+      </w:pPr>
+      <w:r>
+        <w:rPr>
+          <w:b/>
+          <w:bCs/>
+        </w:rPr>
+        <w:t>CSV Persistence</w:t>
+      </w:r>
+      <w:r>
+        <w:t>: File-based storage without external databases</w:t>
+      </w:r>
+    </w:p>
+    <w:p>
+      <w:pPr>
+        <w:pStyle w:val="Compact"/>
+        <w:numPr>
+          <w:ilvl w:val="0"/>
+          <w:numId w:val="11"/>
+        </w:numPr>
+      </w:pPr>
+      <w:r>
+        <w:rPr>
+          <w:b/>
+          <w:bCs/>
+        </w:rPr>
+        <w:t>Advanced Security</w:t>
+      </w:r>
+      <w:r>
+        <w:t>: Salted HMAC-SHA256 password hashing with enforcement of bans</w:t>
+      </w:r>
+    </w:p>
+    <w:p>
+      <w:pPr>
+        <w:pStyle w:val="Compact"/>
+        <w:numPr>
+          <w:ilvl w:val="0"/>
+          <w:numId w:val="11"/>
+        </w:numPr>
+      </w:pPr>
+      <w:r>
+        <w:rPr>
+          <w:b/>
+          <w:bCs/>
+        </w:rPr>
+        <w:t>Interactive Seat Selection</w:t>
+      </w:r>
+      <w:r>
+        <w:t>: Dynamic grid with real-time availability</w:t>
+      </w:r>
+    </w:p>
+    <w:p>
+      <w:pPr>
+        <w:pStyle w:val="Compact"/>
+        <w:numPr>
+          <w:ilvl w:val="0"/>
+          <w:numId w:val="11"/>
+        </w:numPr>
+      </w:pPr>
+      <w:r>
+        <w:rPr>
+          <w:b/>
+          <w:bCs/>
+        </w:rPr>
+        <w:t>Theatre Analytics</w:t>
+      </w:r>
+      <w:r>
+        <w:t>: Revenue tracking and booking aggregation</w:t>
       </w:r>
     </w:p>
     <w:p>
       <w:pPr>
         <w:pStyle w:val="Heading3"/>
         <w:rPr>
-          <w:rFonts w:asciiTheme="minorHAnsi" w:hAnsiTheme="minorHAnsi"/>
-          <w:sz w:val="32"/>
-          <w:szCs w:val="32"/>
-          <w:u w:val="single"/>
-        </w:rPr>
-      </w:pPr>
-      <w:r>
-        <w:rPr>
-          <w:rFonts w:asciiTheme="minorHAnsi" w:hAnsiTheme="minorHAnsi"/>
-          <w:color w:val="000000" w:themeColor="text1"/>
-          <w:sz w:val="36"/>
-          <w:szCs w:val="36"/>
-          <w:u w:val="single"/>
-        </w:rPr>
-        <w:t>Objectives</w:t>
-      </w:r>
-    </w:p>
-    <w:p>
-      <w:pPr>
-        <w:rPr>
-          <w:sz w:val="32"/>
-          <w:szCs w:val="32"/>
-        </w:rPr>
-      </w:pPr>
-      <w:r>
-        <w:rPr>
-          <w:sz w:val="32"/>
-          <w:szCs w:val="32"/>
-        </w:rPr>
-        <w:t>- Provide a simple and efficient movie ticket booking flow</w:t>
-      </w:r>
-      <w:r>
-        <w:rPr>
-          <w:sz w:val="32"/>
-          <w:szCs w:val="32"/>
-        </w:rPr>
+          <w:color w:val="auto"/>
+        </w:rPr>
+      </w:pPr>
+      <w:bookmarkStart w:id="2" w:name="user-types-and-access-levels"/>
+      <w:bookmarkEnd w:id="1"/>
+      <w:r>
+        <w:rPr>
+          <w:color w:val="auto"/>
+        </w:rPr>
+        <w:t>User Types and Access Levels</w:t>
+      </w:r>
+    </w:p>
+    <w:p>
+      <w:pPr>
+        <w:pStyle w:val="Heading4"/>
+        <w:rPr>
+          <w:color w:val="auto"/>
+        </w:rPr>
+      </w:pPr>
+      <w:bookmarkStart w:id="3" w:name="system-administrator"/>
+      <w:r>
+        <w:rPr>
+          <w:color w:val="auto"/>
+        </w:rPr>
+        <w:t>1. System Administrator</w:t>
+      </w:r>
+    </w:p>
+    <w:p>
+      <w:pPr>
+        <w:pStyle w:val="Compact"/>
+        <w:numPr>
+          <w:ilvl w:val="0"/>
+          <w:numId w:val="11"/>
+        </w:numPr>
+      </w:pPr>
+      <w:r>
+        <w:rPr>
+          <w:b/>
+          <w:bCs/>
+        </w:rPr>
+        <w:t>Access</w:t>
+      </w:r>
+      <w:r>
+        <w:t>: CLI only</w:t>
+      </w:r>
+    </w:p>
+    <w:p>
+      <w:pPr>
+        <w:pStyle w:val="Compact"/>
+        <w:numPr>
+          <w:ilvl w:val="0"/>
+          <w:numId w:val="11"/>
+        </w:numPr>
+      </w:pPr>
+      <w:r>
+        <w:rPr>
+          <w:b/>
+          <w:bCs/>
+        </w:rPr>
+        <w:t>Capabilities</w:t>
+      </w:r>
+      <w:r>
+        <w:t>:</w:t>
+      </w:r>
+    </w:p>
+    <w:p>
+      <w:pPr>
+        <w:pStyle w:val="Compact"/>
+        <w:numPr>
+          <w:ilvl w:val="1"/>
+          <w:numId w:val="11"/>
+        </w:numPr>
+      </w:pPr>
+      <w:r>
+        <w:t>Initialize/reset CSV data</w:t>
+      </w:r>
+    </w:p>
+    <w:p>
+      <w:pPr>
+        <w:pStyle w:val="Compact"/>
+        <w:numPr>
+          <w:ilvl w:val="1"/>
+          <w:numId w:val="11"/>
+        </w:numPr>
+      </w:pPr>
+      <w:r>
+        <w:t>Manage theatre admin accounts</w:t>
+      </w:r>
+    </w:p>
+    <w:p>
+      <w:pPr>
+        <w:pStyle w:val="Compact"/>
+        <w:numPr>
+          <w:ilvl w:val="1"/>
+          <w:numId w:val="11"/>
+        </w:numPr>
+      </w:pPr>
+      <w:r>
+        <w:t>Manage user accounts</w:t>
+      </w:r>
+    </w:p>
+    <w:p>
+      <w:pPr>
+        <w:pStyle w:val="Compact"/>
+        <w:numPr>
+          <w:ilvl w:val="1"/>
+          <w:numId w:val="11"/>
+        </w:numPr>
+      </w:pPr>
+      <w:r>
+        <w:t>Ban/unban users</w:t>
+      </w:r>
+    </w:p>
+    <w:p>
+      <w:pPr>
+        <w:pStyle w:val="Compact"/>
+        <w:numPr>
+          <w:ilvl w:val="1"/>
+          <w:numId w:val="11"/>
+        </w:numPr>
+      </w:pPr>
+      <w:r>
+        <w:t>Ensure data integrity</w:t>
+      </w:r>
+    </w:p>
+    <w:p>
+      <w:pPr>
+        <w:pStyle w:val="Compact"/>
+        <w:numPr>
+          <w:ilvl w:val="0"/>
+          <w:numId w:val="11"/>
+        </w:numPr>
+      </w:pPr>
+      <w:r>
+        <w:rPr>
+          <w:b/>
+          <w:bCs/>
+        </w:rPr>
+        <w:t>Authentication</w:t>
+      </w:r>
+      <w:r>
+        <w:t>: Username/password with elevated privileges</w:t>
+      </w:r>
+    </w:p>
+    <w:p>
+      <w:pPr>
+        <w:pStyle w:val="Heading4"/>
+        <w:rPr>
+          <w:color w:val="auto"/>
+        </w:rPr>
+      </w:pPr>
+      <w:bookmarkStart w:id="4" w:name="theatre-administrator"/>
+      <w:bookmarkEnd w:id="3"/>
+      <w:r>
+        <w:rPr>
+          <w:color w:val="auto"/>
+        </w:rPr>
+        <w:t>2. Theatre Administrator</w:t>
+      </w:r>
+    </w:p>
+    <w:p>
+      <w:pPr>
+        <w:pStyle w:val="Compact"/>
+        <w:numPr>
+          <w:ilvl w:val="0"/>
+          <w:numId w:val="11"/>
+        </w:numPr>
+      </w:pPr>
+      <w:r>
+        <w:rPr>
+          <w:b/>
+          <w:bCs/>
+        </w:rPr>
+        <w:t>Access</w:t>
+      </w:r>
+      <w:r>
+        <w:t xml:space="preserve">: </w:t>
+      </w:r>
+      <w:proofErr w:type="spellStart"/>
+      <w:r>
+        <w:t>Streamlit</w:t>
+      </w:r>
+      <w:proofErr w:type="spellEnd"/>
+      <w:r>
+        <w:t xml:space="preserve"> GUI (admin dashboard)</w:t>
+      </w:r>
+    </w:p>
+    <w:p>
+      <w:pPr>
+        <w:pStyle w:val="Compact"/>
+        <w:numPr>
+          <w:ilvl w:val="0"/>
+          <w:numId w:val="11"/>
+        </w:numPr>
+      </w:pPr>
+      <w:r>
+        <w:rPr>
+          <w:b/>
+          <w:bCs/>
+        </w:rPr>
+        <w:t>Capabilities</w:t>
+      </w:r>
+      <w:r>
+        <w:t>:</w:t>
+      </w:r>
+    </w:p>
+    <w:p>
+      <w:pPr>
+        <w:pStyle w:val="Compact"/>
+        <w:numPr>
+          <w:ilvl w:val="1"/>
+          <w:numId w:val="11"/>
+        </w:numPr>
+      </w:pPr>
+      <w:r>
+        <w:t>Add new movie showings with metadata</w:t>
+      </w:r>
+    </w:p>
+    <w:p>
+      <w:pPr>
+        <w:pStyle w:val="Compact"/>
+        <w:numPr>
+          <w:ilvl w:val="1"/>
+          <w:numId w:val="11"/>
+        </w:numPr>
+      </w:pPr>
+      <w:r>
+        <w:t>View bookings for their theatre</w:t>
+      </w:r>
+    </w:p>
+    <w:p>
+      <w:pPr>
+        <w:pStyle w:val="Compact"/>
+        <w:numPr>
+          <w:ilvl w:val="1"/>
+          <w:numId w:val="11"/>
+        </w:numPr>
+      </w:pPr>
+      <w:r>
+        <w:t>Monitor revenue and analytics</w:t>
+      </w:r>
+    </w:p>
+    <w:p>
+      <w:pPr>
+        <w:pStyle w:val="Compact"/>
+        <w:numPr>
+          <w:ilvl w:val="1"/>
+          <w:numId w:val="11"/>
+        </w:numPr>
+      </w:pPr>
+      <w:r>
+        <w:t>Manage theatre inventory and schedules</w:t>
+      </w:r>
+    </w:p>
+    <w:p>
+      <w:pPr>
+        <w:pStyle w:val="Compact"/>
+        <w:numPr>
+          <w:ilvl w:val="0"/>
+          <w:numId w:val="11"/>
+        </w:numPr>
+      </w:pPr>
+      <w:r>
+        <w:rPr>
+          <w:b/>
+          <w:bCs/>
+        </w:rPr>
+        <w:lastRenderedPageBreak/>
+        <w:t>Authentication</w:t>
+      </w:r>
+      <w:r>
+        <w:t>: Username/password tied to theatre ID</w:t>
+      </w:r>
+    </w:p>
+    <w:p>
+      <w:pPr>
+        <w:pStyle w:val="Heading4"/>
+        <w:rPr>
+          <w:color w:val="auto"/>
+        </w:rPr>
+      </w:pPr>
+      <w:bookmarkStart w:id="5" w:name="regular-user-customer"/>
+      <w:bookmarkEnd w:id="4"/>
+      <w:r>
+        <w:rPr>
+          <w:color w:val="auto"/>
+        </w:rPr>
+        <w:t>3. Regular User (Customer)</w:t>
+      </w:r>
+    </w:p>
+    <w:p>
+      <w:pPr>
+        <w:pStyle w:val="Compact"/>
+        <w:numPr>
+          <w:ilvl w:val="0"/>
+          <w:numId w:val="11"/>
+        </w:numPr>
+      </w:pPr>
+      <w:r>
+        <w:rPr>
+          <w:b/>
+          <w:bCs/>
+        </w:rPr>
+        <w:t>Access</w:t>
+      </w:r>
+      <w:r>
+        <w:t xml:space="preserve">: </w:t>
+      </w:r>
+      <w:proofErr w:type="spellStart"/>
+      <w:r>
+        <w:t>Streamlit</w:t>
+      </w:r>
+      <w:proofErr w:type="spellEnd"/>
+      <w:r>
+        <w:t xml:space="preserve"> GUI (customer interface)</w:t>
+      </w:r>
+    </w:p>
+    <w:p>
+      <w:pPr>
+        <w:pStyle w:val="Compact"/>
+        <w:numPr>
+          <w:ilvl w:val="0"/>
+          <w:numId w:val="11"/>
+        </w:numPr>
+      </w:pPr>
+      <w:r>
+        <w:rPr>
+          <w:b/>
+          <w:bCs/>
+        </w:rPr>
+        <w:t>Capabilities</w:t>
+      </w:r>
+      <w:r>
+        <w:t>:</w:t>
+      </w:r>
+    </w:p>
+    <w:p>
+      <w:pPr>
+        <w:pStyle w:val="Compact"/>
+        <w:numPr>
+          <w:ilvl w:val="1"/>
+          <w:numId w:val="11"/>
+        </w:numPr>
+      </w:pPr>
+      <w:r>
+        <w:t>Browse movies across theatres</w:t>
+      </w:r>
+    </w:p>
+    <w:p>
+      <w:pPr>
+        <w:pStyle w:val="Compact"/>
+        <w:numPr>
+          <w:ilvl w:val="1"/>
+          <w:numId w:val="11"/>
+        </w:numPr>
+      </w:pPr>
+      <w:r>
+        <w:t>Select seats with real-time availability</w:t>
+      </w:r>
+    </w:p>
+    <w:p>
+      <w:pPr>
+        <w:pStyle w:val="Compact"/>
+        <w:numPr>
+          <w:ilvl w:val="1"/>
+          <w:numId w:val="11"/>
+        </w:numPr>
+      </w:pPr>
+      <w:r>
+        <w:t>Book tickets with conflict checks</w:t>
+      </w:r>
+    </w:p>
+    <w:p>
+      <w:pPr>
+        <w:pStyle w:val="Compact"/>
+        <w:numPr>
+          <w:ilvl w:val="1"/>
+          <w:numId w:val="11"/>
+        </w:numPr>
+      </w:pPr>
+      <w:r>
+        <w:t>View and cancel bookings</w:t>
+      </w:r>
+    </w:p>
+    <w:p>
+      <w:pPr>
+        <w:pStyle w:val="Compact"/>
+        <w:numPr>
+          <w:ilvl w:val="1"/>
+          <w:numId w:val="11"/>
+        </w:numPr>
+      </w:pPr>
+      <w:r>
+        <w:t>Register and manage account</w:t>
+      </w:r>
+    </w:p>
+    <w:p>
+      <w:pPr>
+        <w:pStyle w:val="Compact"/>
+        <w:numPr>
+          <w:ilvl w:val="0"/>
+          <w:numId w:val="11"/>
+        </w:numPr>
+      </w:pPr>
+      <w:r>
+        <w:rPr>
+          <w:b/>
+          <w:bCs/>
+        </w:rPr>
+        <w:t>Authentication</w:t>
+      </w:r>
+      <w:r>
+        <w:t>: Username/password with email verification</w:t>
+      </w:r>
+    </w:p>
+    <w:p>
+      <w:pPr>
+        <w:pStyle w:val="Heading3"/>
+        <w:rPr>
+          <w:color w:val="auto"/>
+        </w:rPr>
+      </w:pPr>
+      <w:bookmarkStart w:id="6" w:name="data-model-csv-files"/>
+      <w:bookmarkEnd w:id="2"/>
+      <w:bookmarkEnd w:id="5"/>
+      <w:r>
+        <w:rPr>
+          <w:color w:val="auto"/>
+        </w:rPr>
+        <w:t>Data Model (CSV Files)</w:t>
+      </w:r>
+    </w:p>
+    <w:p>
+      <w:pPr>
+        <w:pStyle w:val="SourceCode"/>
+      </w:pPr>
+      <w:r>
+        <w:rPr>
+          <w:rStyle w:val="VerbatimChar"/>
+        </w:rPr>
+        <w:t>CSV Data Model</w:t>
+      </w:r>
+      <w:r>
         <w:br/>
-        <w:t>- Support both admin and user roles</w:t>
-      </w:r>
-      <w:r>
-        <w:rPr>
-          <w:sz w:val="32"/>
-          <w:szCs w:val="32"/>
-        </w:rPr>
+      </w:r>
+      <w:r>
+        <w:rPr>
+          <w:rStyle w:val="VerbatimChar"/>
+        </w:rPr>
+        <w:t>├── movies_showings.csv</w:t>
+      </w:r>
+      <w:r>
         <w:br/>
-        <w:t>- Demonstrate CLI and GUI interfaces</w:t>
-      </w:r>
-      <w:r>
-        <w:rPr>
-          <w:sz w:val="32"/>
-          <w:szCs w:val="32"/>
-        </w:rPr>
+      </w:r>
+      <w:r>
+        <w:rPr>
+          <w:rStyle w:val="VerbatimChar"/>
+        </w:rPr>
+        <w:t>│   ├── id</w:t>
+      </w:r>
+      <w:r>
         <w:br/>
-        <w:t>- Use CSV for lightweight data storage</w:t>
+      </w:r>
+      <w:r>
+        <w:rPr>
+          <w:rStyle w:val="VerbatimChar"/>
+        </w:rPr>
+        <w:t>│   ├── title</w:t>
+      </w:r>
+      <w:r>
+        <w:br/>
+      </w:r>
+      <w:r>
+        <w:rPr>
+          <w:rStyle w:val="VerbatimChar"/>
+        </w:rPr>
+        <w:t>│   ├── genre</w:t>
+      </w:r>
+      <w:r>
+        <w:br/>
+      </w:r>
+      <w:r>
+        <w:rPr>
+          <w:rStyle w:val="VerbatimChar"/>
+        </w:rPr>
+        <w:t>│   ├── duration</w:t>
+      </w:r>
+      <w:r>
+        <w:br/>
+      </w:r>
+      <w:r>
+        <w:rPr>
+          <w:rStyle w:val="VerbatimChar"/>
+        </w:rPr>
+        <w:t xml:space="preserve">│   ├── </w:t>
+      </w:r>
+      <w:proofErr w:type="spellStart"/>
+      <w:r>
+        <w:rPr>
+          <w:rStyle w:val="VerbatimChar"/>
+        </w:rPr>
+        <w:t>theatre_id</w:t>
+      </w:r>
+      <w:proofErr w:type="spellEnd"/>
+      <w:r>
+        <w:br/>
+      </w:r>
+      <w:r>
+        <w:rPr>
+          <w:rStyle w:val="VerbatimChar"/>
+        </w:rPr>
+        <w:t>│   ├── showtime</w:t>
+      </w:r>
+      <w:r>
+        <w:br/>
+      </w:r>
+      <w:r>
+        <w:rPr>
+          <w:rStyle w:val="VerbatimChar"/>
+        </w:rPr>
+        <w:t xml:space="preserve">│   ├── </w:t>
+      </w:r>
+      <w:proofErr w:type="spellStart"/>
+      <w:r>
+        <w:rPr>
+          <w:rStyle w:val="VerbatimChar"/>
+        </w:rPr>
+        <w:t>available_seats</w:t>
+      </w:r>
+      <w:proofErr w:type="spellEnd"/>
+      <w:r>
+        <w:br/>
+      </w:r>
+      <w:r>
+        <w:rPr>
+          <w:rStyle w:val="VerbatimChar"/>
+        </w:rPr>
+        <w:t>│   ├── price</w:t>
+      </w:r>
+      <w:r>
+        <w:br/>
+      </w:r>
+      <w:r>
+        <w:rPr>
+          <w:rStyle w:val="VerbatimChar"/>
+        </w:rPr>
+        <w:t xml:space="preserve">│   └── </w:t>
+      </w:r>
+      <w:proofErr w:type="spellStart"/>
+      <w:r>
+        <w:rPr>
+          <w:rStyle w:val="VerbatimChar"/>
+        </w:rPr>
+        <w:t>image_url</w:t>
+      </w:r>
+      <w:proofErr w:type="spellEnd"/>
+      <w:r>
+        <w:br/>
+      </w:r>
+      <w:r>
+        <w:rPr>
+          <w:rStyle w:val="VerbatimChar"/>
+        </w:rPr>
+        <w:t>│</w:t>
+      </w:r>
+      <w:r>
+        <w:br/>
+      </w:r>
+      <w:r>
+        <w:rPr>
+          <w:rStyle w:val="VerbatimChar"/>
+        </w:rPr>
+        <w:t>├── users.csv</w:t>
+      </w:r>
+      <w:r>
+        <w:br/>
+      </w:r>
+      <w:r>
+        <w:rPr>
+          <w:rStyle w:val="VerbatimChar"/>
+        </w:rPr>
+        <w:t xml:space="preserve">│   ├── </w:t>
+      </w:r>
+      <w:proofErr w:type="spellStart"/>
+      <w:r>
+        <w:rPr>
+          <w:rStyle w:val="VerbatimChar"/>
+        </w:rPr>
+        <w:t>user_id</w:t>
+      </w:r>
+      <w:proofErr w:type="spellEnd"/>
+      <w:r>
+        <w:br/>
+      </w:r>
+      <w:r>
+        <w:rPr>
+          <w:rStyle w:val="VerbatimChar"/>
+        </w:rPr>
+        <w:t>│   ├── username</w:t>
+      </w:r>
+      <w:r>
+        <w:br/>
+      </w:r>
+      <w:r>
+        <w:rPr>
+          <w:rStyle w:val="VerbatimChar"/>
+        </w:rPr>
+        <w:t>│   ├── password</w:t>
+      </w:r>
+      <w:r>
+        <w:br/>
+      </w:r>
+      <w:r>
+        <w:rPr>
+          <w:rStyle w:val="VerbatimChar"/>
+        </w:rPr>
+        <w:t>│   ├── salt</w:t>
+      </w:r>
+      <w:r>
+        <w:br/>
+      </w:r>
+      <w:r>
+        <w:rPr>
+          <w:rStyle w:val="VerbatimChar"/>
+        </w:rPr>
+        <w:t>│   ├── email</w:t>
+      </w:r>
+      <w:r>
+        <w:br/>
+      </w:r>
+      <w:r>
+        <w:rPr>
+          <w:rStyle w:val="VerbatimChar"/>
+        </w:rPr>
+        <w:t>│   └── status (</w:t>
+      </w:r>
+      <w:proofErr w:type="spellStart"/>
+      <w:r>
+        <w:rPr>
+          <w:rStyle w:val="VerbatimChar"/>
+        </w:rPr>
+        <w:t>active|banned</w:t>
+      </w:r>
+      <w:proofErr w:type="spellEnd"/>
+      <w:r>
+        <w:rPr>
+          <w:rStyle w:val="VerbatimChar"/>
+        </w:rPr>
+        <w:t>)</w:t>
+      </w:r>
+      <w:r>
+        <w:br/>
+      </w:r>
+      <w:r>
+        <w:rPr>
+          <w:rStyle w:val="VerbatimChar"/>
+        </w:rPr>
+        <w:t>│</w:t>
+      </w:r>
+      <w:r>
+        <w:br/>
+      </w:r>
+      <w:r>
+        <w:rPr>
+          <w:rStyle w:val="VerbatimChar"/>
+        </w:rPr>
+        <w:t>├── admins.csv</w:t>
+      </w:r>
+      <w:r>
+        <w:br/>
+      </w:r>
+      <w:r>
+        <w:rPr>
+          <w:rStyle w:val="VerbatimChar"/>
+        </w:rPr>
+        <w:t xml:space="preserve">│   ├── </w:t>
+      </w:r>
+      <w:proofErr w:type="spellStart"/>
+      <w:r>
+        <w:rPr>
+          <w:rStyle w:val="VerbatimChar"/>
+        </w:rPr>
+        <w:t>admin_id</w:t>
+      </w:r>
+      <w:proofErr w:type="spellEnd"/>
+      <w:r>
+        <w:br/>
+      </w:r>
+      <w:r>
+        <w:rPr>
+          <w:rStyle w:val="VerbatimChar"/>
+        </w:rPr>
+        <w:t>│   ├── username</w:t>
+      </w:r>
+      <w:r>
+        <w:br/>
+      </w:r>
+      <w:r>
+        <w:rPr>
+          <w:rStyle w:val="VerbatimChar"/>
+        </w:rPr>
+        <w:t>│   ├── password</w:t>
+      </w:r>
+      <w:r>
+        <w:br/>
+      </w:r>
+      <w:r>
+        <w:rPr>
+          <w:rStyle w:val="VerbatimChar"/>
+        </w:rPr>
+        <w:t>│   ├── salt</w:t>
+      </w:r>
+      <w:r>
+        <w:br/>
+      </w:r>
+      <w:r>
+        <w:rPr>
+          <w:rStyle w:val="VerbatimChar"/>
+        </w:rPr>
+        <w:t>│   ├── type (</w:t>
+      </w:r>
+      <w:proofErr w:type="spellStart"/>
+      <w:r>
+        <w:rPr>
+          <w:rStyle w:val="VerbatimChar"/>
+        </w:rPr>
+        <w:t>system|theatre</w:t>
+      </w:r>
+      <w:proofErr w:type="spellEnd"/>
+      <w:r>
+        <w:rPr>
+          <w:rStyle w:val="VerbatimChar"/>
+        </w:rPr>
+        <w:t>)</w:t>
+      </w:r>
+      <w:r>
+        <w:br/>
+      </w:r>
+      <w:r>
+        <w:rPr>
+          <w:rStyle w:val="VerbatimChar"/>
+        </w:rPr>
+        <w:t xml:space="preserve">│   └── </w:t>
+      </w:r>
+      <w:proofErr w:type="spellStart"/>
+      <w:r>
+        <w:rPr>
+          <w:rStyle w:val="VerbatimChar"/>
+        </w:rPr>
+        <w:t>theatre_id</w:t>
+      </w:r>
+      <w:proofErr w:type="spellEnd"/>
+      <w:r>
+        <w:br/>
+      </w:r>
+      <w:r>
+        <w:rPr>
+          <w:rStyle w:val="VerbatimChar"/>
+        </w:rPr>
+        <w:t>│</w:t>
+      </w:r>
+      <w:r>
+        <w:br/>
+      </w:r>
+      <w:r>
+        <w:rPr>
+          <w:rStyle w:val="VerbatimChar"/>
+        </w:rPr>
+        <w:t>└── bookings.csv</w:t>
+      </w:r>
+      <w:r>
+        <w:br/>
+      </w:r>
+      <w:r>
+        <w:rPr>
+          <w:rStyle w:val="VerbatimChar"/>
+        </w:rPr>
+        <w:t xml:space="preserve">    ├── </w:t>
+      </w:r>
+      <w:proofErr w:type="spellStart"/>
+      <w:r>
+        <w:rPr>
+          <w:rStyle w:val="VerbatimChar"/>
+        </w:rPr>
+        <w:t>booking_id</w:t>
+      </w:r>
+      <w:proofErr w:type="spellEnd"/>
+      <w:r>
+        <w:br/>
+      </w:r>
+      <w:r>
+        <w:rPr>
+          <w:rStyle w:val="VerbatimChar"/>
+        </w:rPr>
+        <w:t xml:space="preserve">    ├── </w:t>
+      </w:r>
+      <w:proofErr w:type="spellStart"/>
+      <w:r>
+        <w:rPr>
+          <w:rStyle w:val="VerbatimChar"/>
+        </w:rPr>
+        <w:t>user_id</w:t>
+      </w:r>
+      <w:proofErr w:type="spellEnd"/>
+      <w:r>
+        <w:br/>
+      </w:r>
+      <w:r>
+        <w:rPr>
+          <w:rStyle w:val="VerbatimChar"/>
+        </w:rPr>
+        <w:t xml:space="preserve">    ├── </w:t>
+      </w:r>
+      <w:proofErr w:type="spellStart"/>
+      <w:r>
+        <w:rPr>
+          <w:rStyle w:val="VerbatimChar"/>
+        </w:rPr>
+        <w:t>showing_id</w:t>
+      </w:r>
+      <w:proofErr w:type="spellEnd"/>
+      <w:r>
+        <w:br/>
+      </w:r>
+      <w:r>
+        <w:rPr>
+          <w:rStyle w:val="VerbatimChar"/>
+        </w:rPr>
+        <w:t xml:space="preserve">    ├── </w:t>
+      </w:r>
+      <w:proofErr w:type="spellStart"/>
+      <w:r>
+        <w:rPr>
+          <w:rStyle w:val="VerbatimChar"/>
+        </w:rPr>
+        <w:t>seats_booked</w:t>
+      </w:r>
+      <w:proofErr w:type="spellEnd"/>
+      <w:r>
+        <w:br/>
+      </w:r>
+      <w:r>
+        <w:rPr>
+          <w:rStyle w:val="VerbatimChar"/>
+        </w:rPr>
+        <w:t xml:space="preserve">    ├── </w:t>
+      </w:r>
+      <w:proofErr w:type="spellStart"/>
+      <w:r>
+        <w:rPr>
+          <w:rStyle w:val="VerbatimChar"/>
+        </w:rPr>
+        <w:t>seat_numbers</w:t>
+      </w:r>
+      <w:proofErr w:type="spellEnd"/>
+      <w:r>
+        <w:br/>
+      </w:r>
+      <w:r>
+        <w:rPr>
+          <w:rStyle w:val="VerbatimChar"/>
+        </w:rPr>
+        <w:lastRenderedPageBreak/>
+        <w:t xml:space="preserve">    ├── </w:t>
+      </w:r>
+      <w:proofErr w:type="spellStart"/>
+      <w:r>
+        <w:rPr>
+          <w:rStyle w:val="VerbatimChar"/>
+        </w:rPr>
+        <w:t>total_price</w:t>
+      </w:r>
+      <w:proofErr w:type="spellEnd"/>
+      <w:r>
+        <w:br/>
+      </w:r>
+      <w:r>
+        <w:rPr>
+          <w:rStyle w:val="VerbatimChar"/>
+        </w:rPr>
+        <w:t xml:space="preserve">    └── </w:t>
+      </w:r>
+      <w:proofErr w:type="spellStart"/>
+      <w:r>
+        <w:rPr>
+          <w:rStyle w:val="VerbatimChar"/>
+        </w:rPr>
+        <w:t>booking_date</w:t>
+      </w:r>
+      <w:proofErr w:type="spellEnd"/>
+      <w:r>
+        <w:rPr>
+          <w:rStyle w:val="VerbatimChar"/>
+        </w:rPr>
+        <w:t xml:space="preserve"> (ISO timestamp)</w:t>
       </w:r>
     </w:p>
     <w:p>
       <w:pPr>
         <w:pStyle w:val="Heading3"/>
         <w:rPr>
-          <w:rFonts w:asciiTheme="minorHAnsi" w:hAnsiTheme="minorHAnsi"/>
-          <w:sz w:val="32"/>
-          <w:szCs w:val="32"/>
-          <w:u w:val="single"/>
-        </w:rPr>
-      </w:pPr>
-      <w:r>
-        <w:rPr>
-          <w:rFonts w:asciiTheme="minorHAnsi" w:hAnsiTheme="minorHAnsi"/>
-          <w:color w:val="000000" w:themeColor="text1"/>
-          <w:sz w:val="36"/>
-          <w:szCs w:val="36"/>
-          <w:u w:val="single"/>
-        </w:rPr>
-        <w:t>Features</w:t>
-      </w:r>
-    </w:p>
-    <w:p>
-      <w:pPr>
-        <w:rPr>
-          <w:sz w:val="32"/>
-          <w:szCs w:val="32"/>
-        </w:rPr>
-      </w:pPr>
-      <w:r>
-        <w:rPr>
-          <w:sz w:val="32"/>
-          <w:szCs w:val="32"/>
-        </w:rPr>
-        <w:t>- User registration and login</w:t>
-      </w:r>
-      <w:r>
-        <w:rPr>
-          <w:sz w:val="32"/>
-          <w:szCs w:val="32"/>
-        </w:rPr>
-        <w:br/>
-        <w:t>- Movie listing and ticket booking</w:t>
-      </w:r>
-      <w:r>
-        <w:rPr>
-          <w:sz w:val="32"/>
-          <w:szCs w:val="32"/>
-        </w:rPr>
-        <w:br/>
-        <w:t>- Admin management of movies and bookings</w:t>
-      </w:r>
-      <w:r>
-        <w:rPr>
-          <w:sz w:val="32"/>
-          <w:szCs w:val="32"/>
-        </w:rPr>
-        <w:br/>
-        <w:t>- Data validation for integrity</w:t>
-      </w:r>
-      <w:r>
-        <w:rPr>
-          <w:sz w:val="32"/>
-          <w:szCs w:val="32"/>
-        </w:rPr>
-        <w:br/>
-        <w:t>- Portable and easy-to-run system</w:t>
-      </w:r>
-    </w:p>
-    <w:p>
-      <w:pPr>
-        <w:pStyle w:val="Heading3"/>
-        <w:rPr>
-          <w:rFonts w:asciiTheme="minorHAnsi" w:hAnsiTheme="minorHAnsi"/>
-          <w:color w:val="000000" w:themeColor="text1"/>
-          <w:sz w:val="36"/>
-          <w:szCs w:val="36"/>
-          <w:u w:val="single"/>
-        </w:rPr>
-      </w:pPr>
-      <w:r>
-        <w:rPr>
-          <w:rFonts w:asciiTheme="minorHAnsi" w:hAnsiTheme="minorHAnsi"/>
-          <w:color w:val="000000" w:themeColor="text1"/>
-          <w:sz w:val="36"/>
-          <w:szCs w:val="36"/>
-          <w:u w:val="single"/>
-        </w:rPr>
-        <w:t>Tools and Technologies</w:t>
-      </w:r>
-    </w:p>
-    <w:p>
-      <w:pPr>
-        <w:rPr>
-          <w:sz w:val="32"/>
-          <w:szCs w:val="32"/>
-        </w:rPr>
-      </w:pPr>
-      <w:r>
-        <w:rPr>
-          <w:sz w:val="32"/>
-          <w:szCs w:val="32"/>
-        </w:rPr>
-        <w:t>- Python 3.x</w:t>
-      </w:r>
-      <w:r>
-        <w:rPr>
-          <w:sz w:val="32"/>
-          <w:szCs w:val="32"/>
-        </w:rPr>
-        <w:br/>
-        <w:t xml:space="preserve">- </w:t>
-      </w:r>
-      <w:proofErr w:type="spellStart"/>
-      <w:r>
-        <w:rPr>
-          <w:sz w:val="32"/>
-          <w:szCs w:val="32"/>
-        </w:rPr>
+          <w:color w:val="auto"/>
+        </w:rPr>
+      </w:pPr>
+      <w:bookmarkStart w:id="7" w:name="security-considerations"/>
+      <w:bookmarkEnd w:id="6"/>
+      <w:r>
+        <w:rPr>
+          <w:color w:val="auto"/>
+        </w:rPr>
+        <w:t>Security Considerations</w:t>
+      </w:r>
+    </w:p>
+    <w:p>
+      <w:pPr>
+        <w:pStyle w:val="Compact"/>
+        <w:numPr>
+          <w:ilvl w:val="0"/>
+          <w:numId w:val="11"/>
+        </w:numPr>
+      </w:pPr>
+      <w:r>
+        <w:rPr>
+          <w:b/>
+          <w:bCs/>
+        </w:rPr>
+        <w:t>Password Security</w:t>
+      </w:r>
+      <w:r>
+        <w:t>: Salted HMAC-SHA256 hashes with secure random salts</w:t>
+      </w:r>
+    </w:p>
+    <w:p>
+      <w:pPr>
+        <w:pStyle w:val="Compact"/>
+        <w:numPr>
+          <w:ilvl w:val="0"/>
+          <w:numId w:val="11"/>
+        </w:numPr>
+      </w:pPr>
+      <w:r>
+        <w:rPr>
+          <w:b/>
+          <w:bCs/>
+        </w:rPr>
+        <w:t>Authentication Enforcement</w:t>
+      </w:r>
+      <w:r>
+        <w:t>: Banned users blocked from access</w:t>
+      </w:r>
+    </w:p>
+    <w:p>
+      <w:pPr>
+        <w:pStyle w:val="Compact"/>
+        <w:numPr>
+          <w:ilvl w:val="0"/>
+          <w:numId w:val="11"/>
+        </w:numPr>
+      </w:pPr>
+      <w:r>
+        <w:rPr>
+          <w:b/>
+          <w:bCs/>
+        </w:rPr>
+        <w:t>Session Management</w:t>
+      </w:r>
+      <w:r>
+        <w:t xml:space="preserve">: </w:t>
+      </w:r>
+      <w:proofErr w:type="spellStart"/>
+      <w:r>
         <w:t>Streamlit</w:t>
       </w:r>
       <w:proofErr w:type="spellEnd"/>
       <w:r>
-        <w:rPr>
-          <w:sz w:val="32"/>
-          <w:szCs w:val="32"/>
-        </w:rPr>
-        <w:br/>
-        <w:t>- Pandas</w:t>
-      </w:r>
-      <w:r>
-        <w:rPr>
-          <w:sz w:val="32"/>
-          <w:szCs w:val="32"/>
-        </w:rPr>
-        <w:br/>
-        <w:t>- CSV file handling</w:t>
-      </w:r>
-      <w:r>
-        <w:rPr>
-          <w:sz w:val="32"/>
-          <w:szCs w:val="32"/>
-        </w:rPr>
-        <w:br/>
-        <w:t>- Platform: Cross-platform (Windows/Linux/Mac)</w:t>
-      </w:r>
-    </w:p>
-    <w:p>
-      <w:r>
+        <w:t xml:space="preserve"> session state preserves user context</w:t>
+      </w:r>
+    </w:p>
+    <w:p>
+      <w:pPr>
+        <w:pStyle w:val="Compact"/>
+        <w:numPr>
+          <w:ilvl w:val="0"/>
+          <w:numId w:val="11"/>
+        </w:numPr>
+      </w:pPr>
+      <w:r>
+        <w:rPr>
+          <w:b/>
+          <w:bCs/>
+        </w:rPr>
+        <w:t>Input Validation</w:t>
+      </w:r>
+      <w:r>
+        <w:t>: Validation and type-checking across CLI and GUI</w:t>
+      </w:r>
+    </w:p>
+    <w:p>
+      <w:pPr>
+        <w:pStyle w:val="Compact"/>
+        <w:numPr>
+          <w:ilvl w:val="0"/>
+          <w:numId w:val="11"/>
+        </w:numPr>
+      </w:pPr>
+      <w:r>
+        <w:rPr>
+          <w:b/>
+          <w:bCs/>
+        </w:rPr>
+        <w:t>Role Separation</w:t>
+      </w:r>
+      <w:r>
+        <w:t>: System admins restricted to CLI; GUI reserved for theatre admins and users</w:t>
+      </w:r>
+    </w:p>
+    <w:bookmarkEnd w:id="0"/>
+    <w:bookmarkEnd w:id="7"/>
+    <w:p>
+      <w:pPr>
+        <w:rPr>
+          <w:sz w:val="56"/>
+          <w:szCs w:val="56"/>
+        </w:rPr>
+      </w:pPr>
+      <w:r>
+        <w:rPr>
+          <w:sz w:val="56"/>
+          <w:szCs w:val="56"/>
+        </w:rPr>
         <w:br w:type="page"/>
       </w:r>
     </w:p>
@@ -12259,25 +13256,7 @@
           <w:sz w:val="18"/>
           <w:szCs w:val="18"/>
         </w:rPr>
-        <w:t xml:space="preserve">'], </w:t>
-      </w:r>
-      <w:proofErr w:type="spellStart"/>
-      <w:r>
-        <w:rPr>
-          <w:rFonts w:ascii="Courier New" w:hAnsi="Courier New" w:cs="Courier New"/>
-          <w:sz w:val="18"/>
-          <w:szCs w:val="18"/>
-        </w:rPr>
-        <w:t>showing_id</w:t>
-      </w:r>
-      <w:proofErr w:type="spellEnd"/>
-      <w:r>
-        <w:rPr>
-          <w:rFonts w:ascii="Courier New" w:hAnsi="Courier New" w:cs="Courier New"/>
-          <w:sz w:val="18"/>
-          <w:szCs w:val="18"/>
-        </w:rPr>
-        <w:t xml:space="preserve">, </w:t>
+        <w:t xml:space="preserve">'], showing_id, </w:t>
       </w:r>
       <w:proofErr w:type="spellStart"/>
       <w:r>
@@ -14321,10 +15300,7 @@
     </w:p>
     <w:p>
       <w:r>
-        <w:t>I</w:t>
-      </w:r>
-      <w:r>
-        <w:t>ncludes CLI interface: user/admin menus, booking flow, admin operations.</w:t>
+        <w:t>Includes CLI interface: user/admin menus, booking flow, admin operations.</w:t>
       </w:r>
     </w:p>
     <w:p/>
@@ -25058,25 +26034,7 @@
           <w:sz w:val="18"/>
           <w:szCs w:val="18"/>
         </w:rPr>
-        <w:t xml:space="preserve"> </w:t>
-      </w:r>
-      <w:proofErr w:type="spellStart"/>
-      <w:r>
-        <w:rPr>
-          <w:rFonts w:ascii="Courier New" w:hAnsi="Courier New" w:cs="Courier New"/>
-          <w:sz w:val="18"/>
-          <w:szCs w:val="18"/>
-        </w:rPr>
-        <w:t>current_user_type</w:t>
-      </w:r>
-      <w:proofErr w:type="spellEnd"/>
-      <w:r>
-        <w:rPr>
-          <w:rFonts w:ascii="Courier New" w:hAnsi="Courier New" w:cs="Courier New"/>
-          <w:sz w:val="18"/>
-          <w:szCs w:val="18"/>
-        </w:rPr>
-        <w:t xml:space="preserve"> == 'system':</w:t>
+        <w:t xml:space="preserve"> current_user_type == 'system':</w:t>
       </w:r>
     </w:p>
     <w:p>
@@ -33852,10 +34810,7 @@
         <w:spacing w:after="0"/>
       </w:pPr>
       <w:r>
-        <w:t xml:space="preserve">- Python documentation: </w:t>
-      </w:r>
-      <w:r>
-        <w:t>https://docs.python.org/3/</w:t>
+        <w:t>- Python documentation: https://docs.python.org/3/</w:t>
       </w:r>
       <w:r>
         <w:br/>
@@ -34143,6 +35098,196 @@
       <w:rPr>
         <w:rFonts w:ascii="Symbol" w:hAnsi="Symbol" w:hint="default"/>
       </w:rPr>
+    </w:lvl>
+  </w:abstractNum>
+  <w:abstractNum w:abstractNumId="9" w15:restartNumberingAfterBreak="0">
+    <w:nsid w:val="0000A991"/>
+    <w:multiLevelType w:val="multilevel"/>
+    <w:tmpl w:val="AC9C892C"/>
+    <w:lvl w:ilvl="0">
+      <w:numFmt w:val="bullet"/>
+      <w:lvlText w:val=""/>
+      <w:lvlJc w:val="left"/>
+      <w:pPr>
+        <w:ind w:left="720" w:hanging="360"/>
+      </w:pPr>
+      <w:rPr>
+        <w:rFonts w:ascii="Symbol" w:hAnsi="Symbol" w:cs="Symbol" w:hint="default"/>
+      </w:rPr>
+    </w:lvl>
+    <w:lvl w:ilvl="1">
+      <w:numFmt w:val="bullet"/>
+      <w:lvlText w:val="o"/>
+      <w:lvlJc w:val="left"/>
+      <w:pPr>
+        <w:ind w:left="1440" w:hanging="360"/>
+      </w:pPr>
+      <w:rPr>
+        <w:rFonts w:ascii="Courier New" w:hAnsi="Courier New" w:cs="Courier New" w:hint="default"/>
+      </w:rPr>
+    </w:lvl>
+    <w:lvl w:ilvl="2">
+      <w:numFmt w:val="bullet"/>
+      <w:lvlText w:val=""/>
+      <w:lvlJc w:val="left"/>
+      <w:pPr>
+        <w:ind w:left="2160" w:hanging="360"/>
+      </w:pPr>
+      <w:rPr>
+        <w:rFonts w:ascii="Wingdings" w:hAnsi="Wingdings" w:cs="Wingdings" w:hint="default"/>
+      </w:rPr>
+    </w:lvl>
+    <w:lvl w:ilvl="3">
+      <w:numFmt w:val="bullet"/>
+      <w:lvlText w:val=""/>
+      <w:lvlJc w:val="left"/>
+      <w:pPr>
+        <w:ind w:left="2880" w:hanging="360"/>
+      </w:pPr>
+      <w:rPr>
+        <w:rFonts w:ascii="Symbol" w:hAnsi="Symbol" w:cs="Symbol" w:hint="default"/>
+      </w:rPr>
+    </w:lvl>
+    <w:lvl w:ilvl="4">
+      <w:numFmt w:val="bullet"/>
+      <w:lvlText w:val="o"/>
+      <w:lvlJc w:val="left"/>
+      <w:pPr>
+        <w:ind w:left="3600" w:hanging="360"/>
+      </w:pPr>
+      <w:rPr>
+        <w:rFonts w:ascii="Courier New" w:hAnsi="Courier New" w:cs="Courier New" w:hint="default"/>
+      </w:rPr>
+    </w:lvl>
+    <w:lvl w:ilvl="5">
+      <w:numFmt w:val="bullet"/>
+      <w:lvlText w:val=""/>
+      <w:lvlJc w:val="left"/>
+      <w:pPr>
+        <w:ind w:left="4320" w:hanging="360"/>
+      </w:pPr>
+      <w:rPr>
+        <w:rFonts w:ascii="Wingdings" w:hAnsi="Wingdings" w:cs="Wingdings" w:hint="default"/>
+      </w:rPr>
+    </w:lvl>
+    <w:lvl w:ilvl="6">
+      <w:numFmt w:val="bullet"/>
+      <w:lvlText w:val=""/>
+      <w:lvlJc w:val="left"/>
+      <w:pPr>
+        <w:ind w:left="5040" w:hanging="360"/>
+      </w:pPr>
+      <w:rPr>
+        <w:rFonts w:ascii="Symbol" w:hAnsi="Symbol" w:cs="Symbol" w:hint="default"/>
+      </w:rPr>
+    </w:lvl>
+    <w:lvl w:ilvl="7">
+      <w:numFmt w:val="bullet"/>
+      <w:lvlText w:val="o"/>
+      <w:lvlJc w:val="left"/>
+      <w:pPr>
+        <w:ind w:left="5760" w:hanging="360"/>
+      </w:pPr>
+      <w:rPr>
+        <w:rFonts w:ascii="Courier New" w:hAnsi="Courier New" w:cs="Courier New" w:hint="default"/>
+      </w:rPr>
+    </w:lvl>
+    <w:lvl w:ilvl="8">
+      <w:numFmt w:val="bullet"/>
+      <w:lvlText w:val=""/>
+      <w:lvlJc w:val="left"/>
+      <w:pPr>
+        <w:ind w:left="6480" w:hanging="360"/>
+      </w:pPr>
+      <w:rPr>
+        <w:rFonts w:ascii="Wingdings" w:hAnsi="Wingdings" w:cs="Wingdings" w:hint="default"/>
+      </w:rPr>
+    </w:lvl>
+  </w:abstractNum>
+  <w:abstractNum w:abstractNumId="10" w15:restartNumberingAfterBreak="0">
+    <w:nsid w:val="00A99411"/>
+    <w:multiLevelType w:val="multilevel"/>
+    <w:tmpl w:val="FFAE852A"/>
+    <w:lvl w:ilvl="0">
+      <w:start w:val="1"/>
+      <w:numFmt w:val="decimal"/>
+      <w:lvlText w:val="%1."/>
+      <w:lvlJc w:val="left"/>
+      <w:pPr>
+        <w:ind w:left="720" w:hanging="360"/>
+      </w:pPr>
+    </w:lvl>
+    <w:lvl w:ilvl="1">
+      <w:start w:val="1"/>
+      <w:numFmt w:val="decimal"/>
+      <w:lvlText w:val="%2."/>
+      <w:lvlJc w:val="left"/>
+      <w:pPr>
+        <w:ind w:left="1440" w:hanging="360"/>
+      </w:pPr>
+    </w:lvl>
+    <w:lvl w:ilvl="2">
+      <w:start w:val="1"/>
+      <w:numFmt w:val="decimal"/>
+      <w:lvlText w:val="%3."/>
+      <w:lvlJc w:val="left"/>
+      <w:pPr>
+        <w:ind w:left="2160" w:hanging="360"/>
+      </w:pPr>
+    </w:lvl>
+    <w:lvl w:ilvl="3">
+      <w:start w:val="1"/>
+      <w:numFmt w:val="decimal"/>
+      <w:lvlText w:val="%4."/>
+      <w:lvlJc w:val="left"/>
+      <w:pPr>
+        <w:ind w:left="2880" w:hanging="360"/>
+      </w:pPr>
+    </w:lvl>
+    <w:lvl w:ilvl="4">
+      <w:start w:val="1"/>
+      <w:numFmt w:val="decimal"/>
+      <w:lvlText w:val="%5."/>
+      <w:lvlJc w:val="left"/>
+      <w:pPr>
+        <w:ind w:left="3600" w:hanging="360"/>
+      </w:pPr>
+    </w:lvl>
+    <w:lvl w:ilvl="5">
+      <w:start w:val="1"/>
+      <w:numFmt w:val="decimal"/>
+      <w:lvlText w:val="%6."/>
+      <w:lvlJc w:val="left"/>
+      <w:pPr>
+        <w:ind w:left="4320" w:hanging="360"/>
+      </w:pPr>
+    </w:lvl>
+    <w:lvl w:ilvl="6">
+      <w:start w:val="1"/>
+      <w:numFmt w:val="decimal"/>
+      <w:lvlText w:val="%7."/>
+      <w:lvlJc w:val="left"/>
+      <w:pPr>
+        <w:ind w:left="5040" w:hanging="360"/>
+      </w:pPr>
+    </w:lvl>
+    <w:lvl w:ilvl="7">
+      <w:start w:val="1"/>
+      <w:numFmt w:val="decimal"/>
+      <w:lvlText w:val="%8."/>
+      <w:lvlJc w:val="left"/>
+      <w:pPr>
+        <w:ind w:left="5760" w:hanging="360"/>
+      </w:pPr>
+    </w:lvl>
+    <w:lvl w:ilvl="8">
+      <w:start w:val="1"/>
+      <w:numFmt w:val="decimal"/>
+      <w:lvlText w:val="%9."/>
+      <w:lvlJc w:val="left"/>
+      <w:pPr>
+        <w:ind w:left="6480" w:hanging="360"/>
+      </w:pPr>
     </w:lvl>
   </w:abstractNum>
   <w:num w:numId="1" w16cid:durableId="1240170168">
@@ -34171,6 +35316,39 @@
   </w:num>
   <w:num w:numId="9" w16cid:durableId="421492490">
     <w:abstractNumId w:val="0"/>
+  </w:num>
+  <w:num w:numId="10" w16cid:durableId="1537084902">
+    <w:abstractNumId w:val="10"/>
+    <w:lvlOverride w:ilvl="0">
+      <w:startOverride w:val="1"/>
+    </w:lvlOverride>
+    <w:lvlOverride w:ilvl="1">
+      <w:startOverride w:val="1"/>
+    </w:lvlOverride>
+    <w:lvlOverride w:ilvl="2">
+      <w:startOverride w:val="1"/>
+    </w:lvlOverride>
+    <w:lvlOverride w:ilvl="3">
+      <w:startOverride w:val="1"/>
+    </w:lvlOverride>
+    <w:lvlOverride w:ilvl="4">
+      <w:startOverride w:val="1"/>
+    </w:lvlOverride>
+    <w:lvlOverride w:ilvl="5">
+      <w:startOverride w:val="1"/>
+    </w:lvlOverride>
+    <w:lvlOverride w:ilvl="6">
+      <w:startOverride w:val="1"/>
+    </w:lvlOverride>
+    <w:lvlOverride w:ilvl="7">
+      <w:startOverride w:val="1"/>
+    </w:lvlOverride>
+    <w:lvlOverride w:ilvl="8">
+      <w:startOverride w:val="1"/>
+    </w:lvlOverride>
+  </w:num>
+  <w:num w:numId="11" w16cid:durableId="2015646989">
+    <w:abstractNumId w:val="9"/>
   </w:num>
 </w:numbering>
 </file>
@@ -34778,6 +35956,7 @@
   <w:style w:type="character" w:default="1" w:styleId="DefaultParagraphFont">
     <w:name w:val="Default Paragraph Font"/>
     <w:uiPriority w:val="1"/>
+    <w:semiHidden/>
     <w:unhideWhenUsed/>
   </w:style>
   <w:style w:type="table" w:default="1" w:styleId="TableNormal">
@@ -45577,6 +46756,57 @@
       <w:shd w:val="clear" w:color="auto" w:fill="E1DFDD"/>
     </w:rPr>
   </w:style>
+  <w:style w:type="paragraph" w:customStyle="1" w:styleId="FirstParagraph">
+    <w:name w:val="First Paragraph"/>
+    <w:basedOn w:val="BodyText"/>
+    <w:next w:val="BodyText"/>
+    <w:qFormat/>
+    <w:rsid w:val="00C77482"/>
+    <w:pPr>
+      <w:spacing w:before="180" w:after="180" w:line="240" w:lineRule="auto"/>
+    </w:pPr>
+    <w:rPr>
+      <w:rFonts w:eastAsiaTheme="minorHAnsi"/>
+      <w:sz w:val="24"/>
+      <w:szCs w:val="24"/>
+    </w:rPr>
+  </w:style>
+  <w:style w:type="paragraph" w:customStyle="1" w:styleId="Compact">
+    <w:name w:val="Compact"/>
+    <w:basedOn w:val="BodyText"/>
+    <w:qFormat/>
+    <w:rsid w:val="00C77482"/>
+    <w:pPr>
+      <w:spacing w:before="36" w:after="36" w:line="240" w:lineRule="auto"/>
+    </w:pPr>
+    <w:rPr>
+      <w:rFonts w:eastAsiaTheme="minorHAnsi"/>
+      <w:sz w:val="24"/>
+      <w:szCs w:val="24"/>
+    </w:rPr>
+  </w:style>
+  <w:style w:type="character" w:customStyle="1" w:styleId="VerbatimChar">
+    <w:name w:val="Verbatim Char"/>
+    <w:basedOn w:val="DefaultParagraphFont"/>
+    <w:link w:val="SourceCode"/>
+    <w:rsid w:val="00C77482"/>
+    <w:rPr>
+      <w:rFonts w:ascii="Consolas" w:hAnsi="Consolas"/>
+    </w:rPr>
+  </w:style>
+  <w:style w:type="paragraph" w:customStyle="1" w:styleId="SourceCode">
+    <w:name w:val="Source Code"/>
+    <w:basedOn w:val="Normal"/>
+    <w:link w:val="VerbatimChar"/>
+    <w:rsid w:val="00C77482"/>
+    <w:pPr>
+      <w:wordWrap w:val="0"/>
+      <w:spacing w:line="240" w:lineRule="auto"/>
+    </w:pPr>
+    <w:rPr>
+      <w:rFonts w:ascii="Consolas" w:hAnsi="Consolas"/>
+    </w:rPr>
+  </w:style>
 </w:styles>
 </file>
 

</xml_diff>